<commit_message>
use floats move pic to left and other elements to the right
</commit_message>
<xml_diff>
--- a/Objectives Checklist.docx
+++ b/Objectives Checklist.docx
@@ -97,7 +97,27 @@
           <w:sz w:val="21"/>
           <w:szCs w:val="21"/>
         </w:rPr>
-        <w:t>Your CSS stylesheet </w:t>
+        <w:t xml:space="preserve">Your CSS </w:t>
+      </w:r>
+      <w:proofErr w:type="spellStart"/>
+      <w:r>
+        <w:rPr>
+          <w:rFonts w:asciiTheme="majorHAnsi" w:hAnsiTheme="majorHAnsi" w:cs="Times New Roman"/>
+          <w:color w:val="777777"/>
+          <w:sz w:val="21"/>
+          <w:szCs w:val="21"/>
+        </w:rPr>
+        <w:t>stylesheet</w:t>
+      </w:r>
+      <w:proofErr w:type="spellEnd"/>
+      <w:r>
+        <w:rPr>
+          <w:rFonts w:asciiTheme="majorHAnsi" w:hAnsiTheme="majorHAnsi" w:cs="Times New Roman"/>
+          <w:color w:val="777777"/>
+          <w:sz w:val="21"/>
+          <w:szCs w:val="21"/>
+        </w:rPr>
+        <w:t> </w:t>
       </w:r>
       <w:r>
         <w:rPr>
@@ -118,6 +138,7 @@
         </w:rPr>
         <w:t> be named </w:t>
       </w:r>
+      <w:proofErr w:type="spellStart"/>
       <w:r>
         <w:rPr>
           <w:rFonts w:asciiTheme="majorHAnsi" w:hAnsiTheme="majorHAnsi" w:cs="Courier"/>
@@ -126,6 +147,7 @@
         </w:rPr>
         <w:t>styles.css</w:t>
       </w:r>
+      <w:proofErr w:type="spellEnd"/>
       <w:r>
         <w:rPr>
           <w:rFonts w:asciiTheme="majorHAnsi" w:hAnsiTheme="majorHAnsi" w:cs="Times New Roman"/>
@@ -135,6 +157,7 @@
         </w:rPr>
         <w:t> and reside in a </w:t>
       </w:r>
+      <w:proofErr w:type="spellStart"/>
       <w:r>
         <w:rPr>
           <w:rFonts w:asciiTheme="majorHAnsi" w:hAnsiTheme="majorHAnsi" w:cs="Courier"/>
@@ -143,6 +166,7 @@
         </w:rPr>
         <w:t>css</w:t>
       </w:r>
+      <w:proofErr w:type="spellEnd"/>
       <w:r>
         <w:rPr>
           <w:rFonts w:asciiTheme="majorHAnsi" w:hAnsiTheme="majorHAnsi" w:cs="Times New Roman"/>
@@ -276,7 +300,47 @@
           <w:sz w:val="21"/>
           <w:szCs w:val="21"/>
         </w:rPr>
-        <w:t xml:space="preserve"> with active links to their GitHub pages sites or GitHub repositories.</w:t>
+        <w:t xml:space="preserve"> with active links to their </w:t>
+      </w:r>
+      <w:proofErr w:type="spellStart"/>
+      <w:r>
+        <w:rPr>
+          <w:rFonts w:asciiTheme="majorHAnsi" w:hAnsiTheme="majorHAnsi"/>
+          <w:color w:val="777777"/>
+          <w:sz w:val="21"/>
+          <w:szCs w:val="21"/>
+        </w:rPr>
+        <w:t>GitHub</w:t>
+      </w:r>
+      <w:proofErr w:type="spellEnd"/>
+      <w:r>
+        <w:rPr>
+          <w:rFonts w:asciiTheme="majorHAnsi" w:hAnsiTheme="majorHAnsi"/>
+          <w:color w:val="777777"/>
+          <w:sz w:val="21"/>
+          <w:szCs w:val="21"/>
+        </w:rPr>
+        <w:t xml:space="preserve"> pages sites or </w:t>
+      </w:r>
+      <w:proofErr w:type="spellStart"/>
+      <w:r>
+        <w:rPr>
+          <w:rFonts w:asciiTheme="majorHAnsi" w:hAnsiTheme="majorHAnsi"/>
+          <w:color w:val="777777"/>
+          <w:sz w:val="21"/>
+          <w:szCs w:val="21"/>
+        </w:rPr>
+        <w:t>GitHub</w:t>
+      </w:r>
+      <w:proofErr w:type="spellEnd"/>
+      <w:r>
+        <w:rPr>
+          <w:rFonts w:asciiTheme="majorHAnsi" w:hAnsiTheme="majorHAnsi"/>
+          <w:color w:val="777777"/>
+          <w:sz w:val="21"/>
+          <w:szCs w:val="21"/>
+        </w:rPr>
+        <w:t xml:space="preserve"> repositories.</w:t>
       </w:r>
     </w:p>
     <w:p>
@@ -413,30 +477,78 @@
         </w:rPr>
         <w:t>A </w:t>
       </w:r>
+      <w:proofErr w:type="spellStart"/>
       <w:r>
         <w:rPr>
           <w:rFonts w:asciiTheme="majorHAnsi" w:hAnsiTheme="majorHAnsi" w:cs="Courier"/>
           <w:color w:val="C7254E"/>
           <w:sz w:val="19"/>
         </w:rPr>
-        <w:t>gh-pages</w:t>
-      </w:r>
-      <w:r>
-        <w:rPr>
-          <w:rFonts w:asciiTheme="majorHAnsi" w:hAnsiTheme="majorHAnsi"/>
-          <w:color w:val="777777"/>
-          <w:sz w:val="21"/>
-          <w:szCs w:val="21"/>
-        </w:rPr>
-        <w:t> branch so that your site may be viewed on GitHub Pages at </w:t>
-      </w:r>
+        <w:t>gh</w:t>
+      </w:r>
+      <w:proofErr w:type="spellEnd"/>
       <w:r>
         <w:rPr>
           <w:rFonts w:asciiTheme="majorHAnsi" w:hAnsiTheme="majorHAnsi" w:cs="Courier"/>
           <w:color w:val="C7254E"/>
           <w:sz w:val="19"/>
         </w:rPr>
-        <w:t>your-username.github.io/portfolio</w:t>
+        <w:t>-pages</w:t>
+      </w:r>
+      <w:r>
+        <w:rPr>
+          <w:rFonts w:asciiTheme="majorHAnsi" w:hAnsiTheme="majorHAnsi"/>
+          <w:color w:val="777777"/>
+          <w:sz w:val="21"/>
+          <w:szCs w:val="21"/>
+        </w:rPr>
+        <w:t xml:space="preserve"> branch so that your site may be viewed on </w:t>
+      </w:r>
+      <w:proofErr w:type="spellStart"/>
+      <w:r>
+        <w:rPr>
+          <w:rFonts w:asciiTheme="majorHAnsi" w:hAnsiTheme="majorHAnsi"/>
+          <w:color w:val="777777"/>
+          <w:sz w:val="21"/>
+          <w:szCs w:val="21"/>
+        </w:rPr>
+        <w:t>GitHub</w:t>
+      </w:r>
+      <w:proofErr w:type="spellEnd"/>
+      <w:r>
+        <w:rPr>
+          <w:rFonts w:asciiTheme="majorHAnsi" w:hAnsiTheme="majorHAnsi"/>
+          <w:color w:val="777777"/>
+          <w:sz w:val="21"/>
+          <w:szCs w:val="21"/>
+        </w:rPr>
+        <w:t xml:space="preserve"> Pages at </w:t>
+      </w:r>
+      <w:r>
+        <w:rPr>
+          <w:rFonts w:asciiTheme="majorHAnsi" w:hAnsiTheme="majorHAnsi" w:cs="Courier"/>
+          <w:color w:val="C7254E"/>
+          <w:sz w:val="19"/>
+        </w:rPr>
+        <w:t>your-</w:t>
+      </w:r>
+      <w:proofErr w:type="spellStart"/>
+      <w:r>
+        <w:rPr>
+          <w:rFonts w:asciiTheme="majorHAnsi" w:hAnsiTheme="majorHAnsi" w:cs="Courier"/>
+          <w:color w:val="C7254E"/>
+          <w:sz w:val="19"/>
+        </w:rPr>
+        <w:t>username.github.io</w:t>
+      </w:r>
+      <w:proofErr w:type="spellEnd"/>
+      <w:r>
+        <w:rPr>
+          <w:rFonts w:asciiTheme="majorHAnsi" w:hAnsiTheme="majorHAnsi" w:cs="Courier"/>
+          <w:color w:val="C7254E"/>
+          <w:sz w:val="19"/>
+        </w:rPr>
+        <w:t>/portfolio</w:t>
       </w:r>
       <w:r>
         <w:rPr>
@@ -465,7 +577,47 @@
           <w:sz w:val="21"/>
           <w:szCs w:val="21"/>
         </w:rPr>
-        <w:t>Don't forget your Git commits with an initial commit and a commit for every major code change, and include a README in your GitHub repository!</w:t>
+        <w:t xml:space="preserve">Don't forget your </w:t>
+      </w:r>
+      <w:proofErr w:type="spellStart"/>
+      <w:r>
+        <w:rPr>
+          <w:rFonts w:asciiTheme="majorHAnsi" w:hAnsiTheme="majorHAnsi" w:cs="Times New Roman"/>
+          <w:color w:val="777777"/>
+          <w:sz w:val="21"/>
+          <w:szCs w:val="21"/>
+        </w:rPr>
+        <w:t>Git</w:t>
+      </w:r>
+      <w:proofErr w:type="spellEnd"/>
+      <w:r>
+        <w:rPr>
+          <w:rFonts w:asciiTheme="majorHAnsi" w:hAnsiTheme="majorHAnsi" w:cs="Times New Roman"/>
+          <w:color w:val="777777"/>
+          <w:sz w:val="21"/>
+          <w:szCs w:val="21"/>
+        </w:rPr>
+        <w:t xml:space="preserve"> commits with an initial commit and a commit for every major code change, and include a README in your </w:t>
+      </w:r>
+      <w:proofErr w:type="spellStart"/>
+      <w:r>
+        <w:rPr>
+          <w:rFonts w:asciiTheme="majorHAnsi" w:hAnsiTheme="majorHAnsi" w:cs="Times New Roman"/>
+          <w:color w:val="777777"/>
+          <w:sz w:val="21"/>
+          <w:szCs w:val="21"/>
+        </w:rPr>
+        <w:t>GitHub</w:t>
+      </w:r>
+      <w:proofErr w:type="spellEnd"/>
+      <w:r>
+        <w:rPr>
+          <w:rFonts w:asciiTheme="majorHAnsi" w:hAnsiTheme="majorHAnsi" w:cs="Times New Roman"/>
+          <w:color w:val="777777"/>
+          <w:sz w:val="21"/>
+          <w:szCs w:val="21"/>
+        </w:rPr>
+        <w:t xml:space="preserve"> repository!</w:t>
       </w:r>
     </w:p>
     <w:p>
@@ -608,6 +760,7 @@
         </w:rPr>
         <w:t>, </w:t>
       </w:r>
+      <w:proofErr w:type="spellStart"/>
       <w:r>
         <w:rPr>
           <w:rFonts w:asciiTheme="majorHAnsi" w:hAnsiTheme="majorHAnsi" w:cs="Courier"/>
@@ -617,6 +770,7 @@
         </w:rPr>
         <w:t>ul</w:t>
       </w:r>
+      <w:proofErr w:type="spellEnd"/>
       <w:r>
         <w:rPr>
           <w:rFonts w:asciiTheme="majorHAnsi" w:hAnsiTheme="majorHAnsi"/>
@@ -627,6 +781,7 @@
         </w:rPr>
         <w:t>, </w:t>
       </w:r>
+      <w:proofErr w:type="spellStart"/>
       <w:r>
         <w:rPr>
           <w:rFonts w:asciiTheme="majorHAnsi" w:hAnsiTheme="majorHAnsi" w:cs="Courier"/>
@@ -636,6 +791,7 @@
         </w:rPr>
         <w:t>ol</w:t>
       </w:r>
+      <w:proofErr w:type="spellEnd"/>
       <w:r>
         <w:rPr>
           <w:rFonts w:asciiTheme="majorHAnsi" w:hAnsiTheme="majorHAnsi"/>
@@ -646,6 +802,7 @@
         </w:rPr>
         <w:t>, </w:t>
       </w:r>
+      <w:proofErr w:type="spellStart"/>
       <w:r>
         <w:rPr>
           <w:rFonts w:asciiTheme="majorHAnsi" w:hAnsiTheme="majorHAnsi" w:cs="Courier"/>
@@ -655,6 +812,7 @@
         </w:rPr>
         <w:t>li</w:t>
       </w:r>
+      <w:proofErr w:type="spellEnd"/>
       <w:r>
         <w:rPr>
           <w:rFonts w:asciiTheme="majorHAnsi" w:hAnsiTheme="majorHAnsi"/>
@@ -664,6 +822,7 @@
         </w:rPr>
         <w:t>, </w:t>
       </w:r>
+      <w:proofErr w:type="spellStart"/>
       <w:r>
         <w:rPr>
           <w:rFonts w:asciiTheme="majorHAnsi" w:hAnsiTheme="majorHAnsi" w:cs="Courier"/>
@@ -672,6 +831,7 @@
         </w:rPr>
         <w:t>em</w:t>
       </w:r>
+      <w:proofErr w:type="spellEnd"/>
       <w:r>
         <w:rPr>
           <w:rFonts w:asciiTheme="majorHAnsi" w:hAnsiTheme="majorHAnsi"/>
@@ -715,6 +875,7 @@
         </w:rPr>
         <w:t>, </w:t>
       </w:r>
+      <w:proofErr w:type="spellStart"/>
       <w:r>
         <w:rPr>
           <w:rFonts w:asciiTheme="majorHAnsi" w:hAnsiTheme="majorHAnsi" w:cs="Courier"/>
@@ -724,6 +885,7 @@
         </w:rPr>
         <w:t>img</w:t>
       </w:r>
+      <w:proofErr w:type="spellEnd"/>
       <w:r>
         <w:rPr>
           <w:rFonts w:asciiTheme="majorHAnsi" w:hAnsiTheme="majorHAnsi"/>
@@ -738,6 +900,7 @@
           <w:rFonts w:asciiTheme="majorHAnsi" w:hAnsiTheme="majorHAnsi" w:cs="Courier"/>
           <w:color w:val="C7254E"/>
           <w:sz w:val="19"/>
+          <w:highlight w:val="yellow"/>
         </w:rPr>
         <w:t>div</w:t>
       </w:r>
@@ -790,7 +953,46 @@
           <w:sz w:val="21"/>
           <w:szCs w:val="21"/>
         </w:rPr>
-        <w:t>Project includes a custom-made stylesheet that uses typography styles, the box model (including margin, border, and padding), and floats.</w:t>
+        <w:t xml:space="preserve">Project includes a custom-made </w:t>
+      </w:r>
+      <w:proofErr w:type="spellStart"/>
+      <w:r>
+        <w:rPr>
+          <w:rFonts w:asciiTheme="majorHAnsi" w:hAnsiTheme="majorHAnsi"/>
+          <w:color w:val="777777"/>
+          <w:sz w:val="21"/>
+          <w:szCs w:val="21"/>
+        </w:rPr>
+        <w:t>stylesheet</w:t>
+      </w:r>
+      <w:proofErr w:type="spellEnd"/>
+      <w:r>
+        <w:rPr>
+          <w:rFonts w:asciiTheme="majorHAnsi" w:hAnsiTheme="majorHAnsi"/>
+          <w:color w:val="777777"/>
+          <w:sz w:val="21"/>
+          <w:szCs w:val="21"/>
+        </w:rPr>
+        <w:t xml:space="preserve"> that uses </w:t>
+      </w:r>
+      <w:r>
+        <w:rPr>
+          <w:rFonts w:asciiTheme="majorHAnsi" w:hAnsiTheme="majorHAnsi"/>
+          <w:color w:val="777777"/>
+          <w:sz w:val="21"/>
+          <w:szCs w:val="21"/>
+          <w:highlight w:val="yellow"/>
+        </w:rPr>
+        <w:t>typography styles, the box model (including margin, border, and padding</w:t>
+      </w:r>
+      <w:r>
+        <w:rPr>
+          <w:rFonts w:asciiTheme="majorHAnsi" w:hAnsiTheme="majorHAnsi"/>
+          <w:color w:val="777777"/>
+          <w:sz w:val="21"/>
+          <w:szCs w:val="21"/>
+        </w:rPr>
+        <w:t>), and floats.</w:t>
       </w:r>
     </w:p>
     <w:p>
@@ -815,7 +1017,58 @@
           <w:sz w:val="21"/>
           <w:szCs w:val="21"/>
         </w:rPr>
-        <w:t>Code is clean, well-refactored, and easy-to-read. This includes correct indendation, spacing, and including only necessary comments and debugging tools.</w:t>
+        <w:t xml:space="preserve">Code is clean, </w:t>
+      </w:r>
+      <w:proofErr w:type="gramStart"/>
+      <w:r>
+        <w:rPr>
+          <w:rFonts w:asciiTheme="majorHAnsi" w:hAnsiTheme="majorHAnsi"/>
+          <w:color w:val="777777"/>
+          <w:sz w:val="21"/>
+          <w:szCs w:val="21"/>
+        </w:rPr>
+        <w:t>well-</w:t>
+      </w:r>
+      <w:proofErr w:type="spellStart"/>
+      <w:r>
+        <w:rPr>
+          <w:rFonts w:asciiTheme="majorHAnsi" w:hAnsiTheme="majorHAnsi"/>
+          <w:color w:val="777777"/>
+          <w:sz w:val="21"/>
+          <w:szCs w:val="21"/>
+        </w:rPr>
+        <w:t>refactored</w:t>
+      </w:r>
+      <w:proofErr w:type="spellEnd"/>
+      <w:proofErr w:type="gramEnd"/>
+      <w:r>
+        <w:rPr>
+          <w:rFonts w:asciiTheme="majorHAnsi" w:hAnsiTheme="majorHAnsi"/>
+          <w:color w:val="777777"/>
+          <w:sz w:val="21"/>
+          <w:szCs w:val="21"/>
+        </w:rPr>
+        <w:t xml:space="preserve">, and easy-to-read. This includes correct </w:t>
+      </w:r>
+      <w:proofErr w:type="spellStart"/>
+      <w:r>
+        <w:rPr>
+          <w:rFonts w:asciiTheme="majorHAnsi" w:hAnsiTheme="majorHAnsi"/>
+          <w:color w:val="777777"/>
+          <w:sz w:val="21"/>
+          <w:szCs w:val="21"/>
+        </w:rPr>
+        <w:t>indendation</w:t>
+      </w:r>
+      <w:proofErr w:type="spellEnd"/>
+      <w:r>
+        <w:rPr>
+          <w:rFonts w:asciiTheme="majorHAnsi" w:hAnsiTheme="majorHAnsi"/>
+          <w:color w:val="777777"/>
+          <w:sz w:val="21"/>
+          <w:szCs w:val="21"/>
+        </w:rPr>
+        <w:t>, spacing, and including only necessary comments and debugging tools.</w:t>
       </w:r>
     </w:p>
     <w:p>
@@ -901,14 +1154,25 @@
           <w:szCs w:val="21"/>
         </w:rPr>
       </w:pPr>
-      <w:r>
-        <w:rPr>
-          <w:rFonts w:asciiTheme="majorHAnsi" w:hAnsiTheme="majorHAnsi"/>
-          <w:color w:val="777777"/>
-          <w:sz w:val="21"/>
-          <w:szCs w:val="21"/>
-        </w:rPr>
-        <w:t>application name</w:t>
+      <w:proofErr w:type="gramStart"/>
+      <w:r>
+        <w:rPr>
+          <w:rFonts w:asciiTheme="majorHAnsi" w:hAnsiTheme="majorHAnsi"/>
+          <w:color w:val="777777"/>
+          <w:sz w:val="21"/>
+          <w:szCs w:val="21"/>
+        </w:rPr>
+        <w:t>application</w:t>
+      </w:r>
+      <w:proofErr w:type="gramEnd"/>
+      <w:r>
+        <w:rPr>
+          <w:rFonts w:asciiTheme="majorHAnsi" w:hAnsiTheme="majorHAnsi"/>
+          <w:color w:val="777777"/>
+          <w:sz w:val="21"/>
+          <w:szCs w:val="21"/>
+        </w:rPr>
+        <w:t xml:space="preserve"> name</w:t>
       </w:r>
     </w:p>
     <w:p>
@@ -926,14 +1190,25 @@
           <w:szCs w:val="21"/>
         </w:rPr>
       </w:pPr>
-      <w:r>
-        <w:rPr>
-          <w:rFonts w:asciiTheme="majorHAnsi" w:hAnsiTheme="majorHAnsi"/>
-          <w:color w:val="777777"/>
-          <w:sz w:val="21"/>
-          <w:szCs w:val="21"/>
-        </w:rPr>
-        <w:t>names of contributors</w:t>
+      <w:proofErr w:type="gramStart"/>
+      <w:r>
+        <w:rPr>
+          <w:rFonts w:asciiTheme="majorHAnsi" w:hAnsiTheme="majorHAnsi"/>
+          <w:color w:val="777777"/>
+          <w:sz w:val="21"/>
+          <w:szCs w:val="21"/>
+        </w:rPr>
+        <w:t>names</w:t>
+      </w:r>
+      <w:proofErr w:type="gramEnd"/>
+      <w:r>
+        <w:rPr>
+          <w:rFonts w:asciiTheme="majorHAnsi" w:hAnsiTheme="majorHAnsi"/>
+          <w:color w:val="777777"/>
+          <w:sz w:val="21"/>
+          <w:szCs w:val="21"/>
+        </w:rPr>
+        <w:t xml:space="preserve"> of contributors</w:t>
       </w:r>
     </w:p>
     <w:p>
@@ -951,14 +1226,25 @@
           <w:szCs w:val="21"/>
         </w:rPr>
       </w:pPr>
-      <w:r>
-        <w:rPr>
-          <w:rFonts w:asciiTheme="majorHAnsi" w:hAnsiTheme="majorHAnsi"/>
-          <w:color w:val="777777"/>
-          <w:sz w:val="21"/>
-          <w:szCs w:val="21"/>
-        </w:rPr>
-        <w:t>description of application</w:t>
+      <w:proofErr w:type="gramStart"/>
+      <w:r>
+        <w:rPr>
+          <w:rFonts w:asciiTheme="majorHAnsi" w:hAnsiTheme="majorHAnsi"/>
+          <w:color w:val="777777"/>
+          <w:sz w:val="21"/>
+          <w:szCs w:val="21"/>
+        </w:rPr>
+        <w:t>description</w:t>
+      </w:r>
+      <w:proofErr w:type="gramEnd"/>
+      <w:r>
+        <w:rPr>
+          <w:rFonts w:asciiTheme="majorHAnsi" w:hAnsiTheme="majorHAnsi"/>
+          <w:color w:val="777777"/>
+          <w:sz w:val="21"/>
+          <w:szCs w:val="21"/>
+        </w:rPr>
+        <w:t xml:space="preserve"> of application</w:t>
       </w:r>
     </w:p>
     <w:p>
@@ -976,14 +1262,45 @@
           <w:szCs w:val="21"/>
         </w:rPr>
       </w:pPr>
-      <w:r>
-        <w:rPr>
-          <w:rFonts w:asciiTheme="majorHAnsi" w:hAnsiTheme="majorHAnsi"/>
-          <w:color w:val="777777"/>
-          <w:sz w:val="21"/>
-          <w:szCs w:val="21"/>
-        </w:rPr>
-        <w:t>link to site on GitHub Pages</w:t>
+      <w:proofErr w:type="gramStart"/>
+      <w:r>
+        <w:rPr>
+          <w:rFonts w:asciiTheme="majorHAnsi" w:hAnsiTheme="majorHAnsi"/>
+          <w:color w:val="777777"/>
+          <w:sz w:val="21"/>
+          <w:szCs w:val="21"/>
+        </w:rPr>
+        <w:t>link</w:t>
+      </w:r>
+      <w:proofErr w:type="gramEnd"/>
+      <w:r>
+        <w:rPr>
+          <w:rFonts w:asciiTheme="majorHAnsi" w:hAnsiTheme="majorHAnsi"/>
+          <w:color w:val="777777"/>
+          <w:sz w:val="21"/>
+          <w:szCs w:val="21"/>
+        </w:rPr>
+        <w:t xml:space="preserve"> to site on </w:t>
+      </w:r>
+      <w:proofErr w:type="spellStart"/>
+      <w:r>
+        <w:rPr>
+          <w:rFonts w:asciiTheme="majorHAnsi" w:hAnsiTheme="majorHAnsi"/>
+          <w:color w:val="777777"/>
+          <w:sz w:val="21"/>
+          <w:szCs w:val="21"/>
+        </w:rPr>
+        <w:t>GitHub</w:t>
+      </w:r>
+      <w:proofErr w:type="spellEnd"/>
+      <w:r>
+        <w:rPr>
+          <w:rFonts w:asciiTheme="majorHAnsi" w:hAnsiTheme="majorHAnsi"/>
+          <w:color w:val="777777"/>
+          <w:sz w:val="21"/>
+          <w:szCs w:val="21"/>
+        </w:rPr>
+        <w:t xml:space="preserve"> Pages</w:t>
       </w:r>
     </w:p>
     <w:p>
@@ -1001,14 +1318,25 @@
           <w:szCs w:val="21"/>
         </w:rPr>
       </w:pPr>
-      <w:r>
-        <w:rPr>
-          <w:rFonts w:asciiTheme="majorHAnsi" w:hAnsiTheme="majorHAnsi"/>
-          <w:color w:val="777777"/>
-          <w:sz w:val="21"/>
-          <w:szCs w:val="21"/>
-        </w:rPr>
-        <w:t>a "technologies used" section</w:t>
+      <w:proofErr w:type="gramStart"/>
+      <w:r>
+        <w:rPr>
+          <w:rFonts w:asciiTheme="majorHAnsi" w:hAnsiTheme="majorHAnsi"/>
+          <w:color w:val="777777"/>
+          <w:sz w:val="21"/>
+          <w:szCs w:val="21"/>
+        </w:rPr>
+        <w:t>a</w:t>
+      </w:r>
+      <w:proofErr w:type="gramEnd"/>
+      <w:r>
+        <w:rPr>
+          <w:rFonts w:asciiTheme="majorHAnsi" w:hAnsiTheme="majorHAnsi"/>
+          <w:color w:val="777777"/>
+          <w:sz w:val="21"/>
+          <w:szCs w:val="21"/>
+        </w:rPr>
+        <w:t xml:space="preserve"> "technologies used" section</w:t>
       </w:r>
     </w:p>
     <w:p>
@@ -1026,14 +1354,25 @@
           <w:szCs w:val="21"/>
         </w:rPr>
       </w:pPr>
-      <w:r>
-        <w:rPr>
-          <w:rFonts w:asciiTheme="majorHAnsi" w:hAnsiTheme="majorHAnsi"/>
-          <w:color w:val="777777"/>
-          <w:sz w:val="21"/>
-          <w:szCs w:val="21"/>
-        </w:rPr>
-        <w:t>application setup instructions</w:t>
+      <w:proofErr w:type="gramStart"/>
+      <w:r>
+        <w:rPr>
+          <w:rFonts w:asciiTheme="majorHAnsi" w:hAnsiTheme="majorHAnsi"/>
+          <w:color w:val="777777"/>
+          <w:sz w:val="21"/>
+          <w:szCs w:val="21"/>
+        </w:rPr>
+        <w:t>application</w:t>
+      </w:r>
+      <w:proofErr w:type="gramEnd"/>
+      <w:r>
+        <w:rPr>
+          <w:rFonts w:asciiTheme="majorHAnsi" w:hAnsiTheme="majorHAnsi"/>
+          <w:color w:val="777777"/>
+          <w:sz w:val="21"/>
+          <w:szCs w:val="21"/>
+        </w:rPr>
+        <w:t xml:space="preserve"> setup instructions</w:t>
       </w:r>
     </w:p>
     <w:p>
@@ -1051,14 +1390,45 @@
           <w:szCs w:val="21"/>
         </w:rPr>
       </w:pPr>
-      <w:r>
-        <w:rPr>
-          <w:rFonts w:asciiTheme="majorHAnsi" w:hAnsiTheme="majorHAnsi"/>
-          <w:color w:val="777777"/>
-          <w:sz w:val="21"/>
-          <w:szCs w:val="21"/>
-        </w:rPr>
-        <w:t>link to site on GitHub Pages</w:t>
+      <w:proofErr w:type="gramStart"/>
+      <w:r>
+        <w:rPr>
+          <w:rFonts w:asciiTheme="majorHAnsi" w:hAnsiTheme="majorHAnsi"/>
+          <w:color w:val="777777"/>
+          <w:sz w:val="21"/>
+          <w:szCs w:val="21"/>
+        </w:rPr>
+        <w:t>link</w:t>
+      </w:r>
+      <w:proofErr w:type="gramEnd"/>
+      <w:r>
+        <w:rPr>
+          <w:rFonts w:asciiTheme="majorHAnsi" w:hAnsiTheme="majorHAnsi"/>
+          <w:color w:val="777777"/>
+          <w:sz w:val="21"/>
+          <w:szCs w:val="21"/>
+        </w:rPr>
+        <w:t xml:space="preserve"> to site on </w:t>
+      </w:r>
+      <w:proofErr w:type="spellStart"/>
+      <w:r>
+        <w:rPr>
+          <w:rFonts w:asciiTheme="majorHAnsi" w:hAnsiTheme="majorHAnsi"/>
+          <w:color w:val="777777"/>
+          <w:sz w:val="21"/>
+          <w:szCs w:val="21"/>
+        </w:rPr>
+        <w:t>GitHub</w:t>
+      </w:r>
+      <w:proofErr w:type="spellEnd"/>
+      <w:r>
+        <w:rPr>
+          <w:rFonts w:asciiTheme="majorHAnsi" w:hAnsiTheme="majorHAnsi"/>
+          <w:color w:val="777777"/>
+          <w:sz w:val="21"/>
+          <w:szCs w:val="21"/>
+        </w:rPr>
+        <w:t xml:space="preserve"> Pages</w:t>
       </w:r>
     </w:p>
     <w:p>
@@ -1076,14 +1446,25 @@
           <w:szCs w:val="21"/>
         </w:rPr>
       </w:pPr>
-      <w:r>
-        <w:rPr>
-          <w:rFonts w:asciiTheme="majorHAnsi" w:hAnsiTheme="majorHAnsi"/>
-          <w:color w:val="777777"/>
-          <w:sz w:val="21"/>
-          <w:szCs w:val="21"/>
-        </w:rPr>
-        <w:t>a "known bugs" section</w:t>
+      <w:proofErr w:type="gramStart"/>
+      <w:r>
+        <w:rPr>
+          <w:rFonts w:asciiTheme="majorHAnsi" w:hAnsiTheme="majorHAnsi"/>
+          <w:color w:val="777777"/>
+          <w:sz w:val="21"/>
+          <w:szCs w:val="21"/>
+        </w:rPr>
+        <w:t>a</w:t>
+      </w:r>
+      <w:proofErr w:type="gramEnd"/>
+      <w:r>
+        <w:rPr>
+          <w:rFonts w:asciiTheme="majorHAnsi" w:hAnsiTheme="majorHAnsi"/>
+          <w:color w:val="777777"/>
+          <w:sz w:val="21"/>
+          <w:szCs w:val="21"/>
+        </w:rPr>
+        <w:t xml:space="preserve"> "known bugs" section</w:t>
       </w:r>
     </w:p>
     <w:p>
@@ -1101,14 +1482,25 @@
           <w:szCs w:val="21"/>
         </w:rPr>
       </w:pPr>
-      <w:r>
-        <w:rPr>
-          <w:rFonts w:asciiTheme="majorHAnsi" w:hAnsiTheme="majorHAnsi"/>
-          <w:color w:val="777777"/>
-          <w:sz w:val="21"/>
-          <w:szCs w:val="21"/>
-        </w:rPr>
-        <w:t>copyright, date, and license information</w:t>
+      <w:proofErr w:type="gramStart"/>
+      <w:r>
+        <w:rPr>
+          <w:rFonts w:asciiTheme="majorHAnsi" w:hAnsiTheme="majorHAnsi"/>
+          <w:color w:val="777777"/>
+          <w:sz w:val="21"/>
+          <w:szCs w:val="21"/>
+        </w:rPr>
+        <w:t>copyright</w:t>
+      </w:r>
+      <w:proofErr w:type="gramEnd"/>
+      <w:r>
+        <w:rPr>
+          <w:rFonts w:asciiTheme="majorHAnsi" w:hAnsiTheme="majorHAnsi"/>
+          <w:color w:val="777777"/>
+          <w:sz w:val="21"/>
+          <w:szCs w:val="21"/>
+        </w:rPr>
+        <w:t>, date, and license information</w:t>
       </w:r>
     </w:p>
     <w:p>
@@ -1133,7 +1525,27 @@
           <w:sz w:val="21"/>
           <w:szCs w:val="21"/>
         </w:rPr>
-        <w:t>Site is successfully deployed to GitHub pages.</w:t>
+        <w:t xml:space="preserve">Site is successfully deployed to </w:t>
+      </w:r>
+      <w:proofErr w:type="spellStart"/>
+      <w:r>
+        <w:rPr>
+          <w:rFonts w:asciiTheme="majorHAnsi" w:hAnsiTheme="majorHAnsi"/>
+          <w:color w:val="777777"/>
+          <w:sz w:val="21"/>
+          <w:szCs w:val="21"/>
+        </w:rPr>
+        <w:t>GitHub</w:t>
+      </w:r>
+      <w:proofErr w:type="spellEnd"/>
+      <w:r>
+        <w:rPr>
+          <w:rFonts w:asciiTheme="majorHAnsi" w:hAnsiTheme="majorHAnsi"/>
+          <w:color w:val="777777"/>
+          <w:sz w:val="21"/>
+          <w:szCs w:val="21"/>
+        </w:rPr>
+        <w:t xml:space="preserve"> pages.</w:t>
       </w:r>
     </w:p>
     <w:p>

</xml_diff>

<commit_message>
add sub bullets to about me section
</commit_message>
<xml_diff>
--- a/Objectives Checklist.docx
+++ b/Objectives Checklist.docx
@@ -944,14 +944,16 @@
           <w:color w:val="777777"/>
           <w:sz w:val="21"/>
           <w:szCs w:val="21"/>
-        </w:rPr>
-      </w:pPr>
-      <w:r>
-        <w:rPr>
-          <w:rFonts w:asciiTheme="majorHAnsi" w:hAnsiTheme="majorHAnsi"/>
-          <w:color w:val="777777"/>
-          <w:sz w:val="21"/>
-          <w:szCs w:val="21"/>
+          <w:highlight w:val="yellow"/>
+        </w:rPr>
+      </w:pPr>
+      <w:r>
+        <w:rPr>
+          <w:rFonts w:asciiTheme="majorHAnsi" w:hAnsiTheme="majorHAnsi"/>
+          <w:color w:val="777777"/>
+          <w:sz w:val="21"/>
+          <w:szCs w:val="21"/>
+          <w:highlight w:val="yellow"/>
         </w:rPr>
         <w:t xml:space="preserve">Project includes a custom-made </w:t>
       </w:r>
@@ -962,6 +964,7 @@
           <w:color w:val="777777"/>
           <w:sz w:val="21"/>
           <w:szCs w:val="21"/>
+          <w:highlight w:val="yellow"/>
         </w:rPr>
         <w:t>stylesheet</w:t>
       </w:r>
@@ -972,27 +975,9 @@
           <w:color w:val="777777"/>
           <w:sz w:val="21"/>
           <w:szCs w:val="21"/>
-        </w:rPr>
-        <w:t xml:space="preserve"> that uses </w:t>
-      </w:r>
-      <w:r>
-        <w:rPr>
-          <w:rFonts w:asciiTheme="majorHAnsi" w:hAnsiTheme="majorHAnsi"/>
-          <w:color w:val="777777"/>
-          <w:sz w:val="21"/>
-          <w:szCs w:val="21"/>
           <w:highlight w:val="yellow"/>
         </w:rPr>
-        <w:t>typography styles, the box model (including margin, border, and padding</w:t>
-      </w:r>
-      <w:r>
-        <w:rPr>
-          <w:rFonts w:asciiTheme="majorHAnsi" w:hAnsiTheme="majorHAnsi"/>
-          <w:color w:val="777777"/>
-          <w:sz w:val="21"/>
-          <w:szCs w:val="21"/>
-        </w:rPr>
-        <w:t>), and floats.</w:t>
+        <w:t xml:space="preserve"> that uses typography styles, the box model (including margin, border, and padding), and floats.</w:t>
       </w:r>
     </w:p>
     <w:p>

</xml_diff>

<commit_message>
final commit with last edits
</commit_message>
<xml_diff>
--- a/Objectives Checklist.docx
+++ b/Objectives Checklist.docx
@@ -39,6 +39,7 @@
           <w:color w:val="777777"/>
           <w:sz w:val="21"/>
           <w:szCs w:val="21"/>
+          <w:highlight w:val="yellow"/>
         </w:rPr>
         <w:t>Create a portfolio webpage using HTML and CSS, which will later act as the landing page for your programming portfolio. Do </w:t>
       </w:r>
@@ -49,6 +50,7 @@
           <w:bCs/>
           <w:color w:val="777777"/>
           <w:sz w:val="21"/>
+          <w:highlight w:val="yellow"/>
         </w:rPr>
         <w:t>not</w:t>
       </w:r>
@@ -58,6 +60,7 @@
           <w:color w:val="777777"/>
           <w:sz w:val="21"/>
           <w:szCs w:val="21"/>
+          <w:highlight w:val="yellow"/>
         </w:rPr>
         <w:t> use a template to create your initial HTML and Bootstrap. </w:t>
       </w:r>
@@ -67,6 +70,7 @@
           <w:i/>
           <w:color w:val="777777"/>
           <w:sz w:val="21"/>
+          <w:highlight w:val="yellow"/>
         </w:rPr>
         <w:t>Begin your work with an empty page and an initial empty commit</w:t>
       </w:r>
@@ -76,6 +80,7 @@
           <w:color w:val="777777"/>
           <w:sz w:val="21"/>
           <w:szCs w:val="21"/>
+          <w:highlight w:val="yellow"/>
         </w:rPr>
         <w:t>.</w:t>
       </w:r>
@@ -88,6 +93,7 @@
           <w:color w:val="777777"/>
           <w:sz w:val="21"/>
           <w:szCs w:val="21"/>
+          <w:highlight w:val="yellow"/>
         </w:rPr>
       </w:pPr>
       <w:r>
@@ -96,6 +102,7 @@
           <w:color w:val="777777"/>
           <w:sz w:val="21"/>
           <w:szCs w:val="21"/>
+          <w:highlight w:val="yellow"/>
         </w:rPr>
         <w:t xml:space="preserve">Your CSS </w:t>
       </w:r>
@@ -106,6 +113,7 @@
           <w:color w:val="777777"/>
           <w:sz w:val="21"/>
           <w:szCs w:val="21"/>
+          <w:highlight w:val="yellow"/>
         </w:rPr>
         <w:t>stylesheet</w:t>
       </w:r>
@@ -116,6 +124,7 @@
           <w:color w:val="777777"/>
           <w:sz w:val="21"/>
           <w:szCs w:val="21"/>
+          <w:highlight w:val="yellow"/>
         </w:rPr>
         <w:t> </w:t>
       </w:r>
@@ -126,6 +135,7 @@
           <w:bCs/>
           <w:color w:val="777777"/>
           <w:sz w:val="21"/>
+          <w:highlight w:val="yellow"/>
         </w:rPr>
         <w:t>must</w:t>
       </w:r>
@@ -135,6 +145,7 @@
           <w:color w:val="777777"/>
           <w:sz w:val="21"/>
           <w:szCs w:val="21"/>
+          <w:highlight w:val="yellow"/>
         </w:rPr>
         <w:t> be named </w:t>
       </w:r>
@@ -144,6 +155,7 @@
           <w:rFonts w:asciiTheme="majorHAnsi" w:hAnsiTheme="majorHAnsi" w:cs="Courier"/>
           <w:color w:val="C7254E"/>
           <w:sz w:val="19"/>
+          <w:highlight w:val="yellow"/>
         </w:rPr>
         <w:t>styles.css</w:t>
       </w:r>
@@ -154,6 +166,7 @@
           <w:color w:val="777777"/>
           <w:sz w:val="21"/>
           <w:szCs w:val="21"/>
+          <w:highlight w:val="yellow"/>
         </w:rPr>
         <w:t> and reside in a </w:t>
       </w:r>
@@ -163,6 +176,7 @@
           <w:rFonts w:asciiTheme="majorHAnsi" w:hAnsiTheme="majorHAnsi" w:cs="Courier"/>
           <w:color w:val="C7254E"/>
           <w:sz w:val="19"/>
+          <w:highlight w:val="yellow"/>
         </w:rPr>
         <w:t>css</w:t>
       </w:r>
@@ -173,6 +187,7 @@
           <w:color w:val="777777"/>
           <w:sz w:val="21"/>
           <w:szCs w:val="21"/>
+          <w:highlight w:val="yellow"/>
         </w:rPr>
         <w:t> directory. Your HTML file page must be called </w:t>
       </w:r>
@@ -181,6 +196,7 @@
           <w:rFonts w:asciiTheme="majorHAnsi" w:hAnsiTheme="majorHAnsi" w:cs="Courier"/>
           <w:color w:val="C7254E"/>
           <w:sz w:val="19"/>
+          <w:highlight w:val="yellow"/>
         </w:rPr>
         <w:t>index.html</w:t>
       </w:r>
@@ -190,6 +206,7 @@
           <w:color w:val="777777"/>
           <w:sz w:val="21"/>
           <w:szCs w:val="21"/>
+          <w:highlight w:val="yellow"/>
         </w:rPr>
         <w:t>. You are not required to use Bootstrap styling in your project but you are welcome to do so - especially if you have enough time for further exploration at the end of the day.</w:t>
       </w:r>
@@ -210,6 +227,7 @@
           <w:color w:val="777777"/>
           <w:sz w:val="21"/>
           <w:szCs w:val="21"/>
+          <w:highlight w:val="yellow"/>
         </w:rPr>
         <w:t>Your project should include the following:</w:t>
       </w:r>
@@ -281,26 +299,18 @@
           <w:color w:val="777777"/>
           <w:sz w:val="21"/>
           <w:szCs w:val="21"/>
-        </w:rPr>
-      </w:pPr>
-      <w:r>
-        <w:rPr>
-          <w:rFonts w:asciiTheme="majorHAnsi" w:hAnsiTheme="majorHAnsi"/>
-          <w:color w:val="777777"/>
-          <w:sz w:val="21"/>
-          <w:szCs w:val="21"/>
-          <w:highlight w:val="yellow"/>
-        </w:rPr>
-        <w:t>A list of projects you have created</w:t>
-      </w:r>
-      <w:r>
-        <w:rPr>
-          <w:rFonts w:asciiTheme="majorHAnsi" w:hAnsiTheme="majorHAnsi"/>
-          <w:color w:val="777777"/>
-          <w:sz w:val="21"/>
-          <w:szCs w:val="21"/>
-        </w:rPr>
-        <w:t xml:space="preserve"> with active links to their </w:t>
+          <w:highlight w:val="yellow"/>
+        </w:rPr>
+      </w:pPr>
+      <w:r>
+        <w:rPr>
+          <w:rFonts w:asciiTheme="majorHAnsi" w:hAnsiTheme="majorHAnsi"/>
+          <w:color w:val="777777"/>
+          <w:sz w:val="21"/>
+          <w:szCs w:val="21"/>
+          <w:highlight w:val="yellow"/>
+        </w:rPr>
+        <w:t xml:space="preserve">A list of projects you have created with active links to their </w:t>
       </w:r>
       <w:proofErr w:type="spellStart"/>
       <w:r>
@@ -309,6 +319,7 @@
           <w:color w:val="777777"/>
           <w:sz w:val="21"/>
           <w:szCs w:val="21"/>
+          <w:highlight w:val="yellow"/>
         </w:rPr>
         <w:t>GitHub</w:t>
       </w:r>
@@ -319,6 +330,7 @@
           <w:color w:val="777777"/>
           <w:sz w:val="21"/>
           <w:szCs w:val="21"/>
+          <w:highlight w:val="yellow"/>
         </w:rPr>
         <w:t xml:space="preserve"> pages sites or </w:t>
       </w:r>
@@ -329,6 +341,7 @@
           <w:color w:val="777777"/>
           <w:sz w:val="21"/>
           <w:szCs w:val="21"/>
+          <w:highlight w:val="yellow"/>
         </w:rPr>
         <w:t>GitHub</w:t>
       </w:r>
@@ -339,6 +352,7 @@
           <w:color w:val="777777"/>
           <w:sz w:val="21"/>
           <w:szCs w:val="21"/>
+          <w:highlight w:val="yellow"/>
         </w:rPr>
         <w:t xml:space="preserve"> repositories.</w:t>
       </w:r>
@@ -356,14 +370,16 @@
           <w:color w:val="777777"/>
           <w:sz w:val="21"/>
           <w:szCs w:val="21"/>
-        </w:rPr>
-      </w:pPr>
-      <w:r>
-        <w:rPr>
-          <w:rFonts w:asciiTheme="majorHAnsi" w:hAnsiTheme="majorHAnsi"/>
-          <w:color w:val="777777"/>
-          <w:sz w:val="21"/>
-          <w:szCs w:val="21"/>
+          <w:highlight w:val="yellow"/>
+        </w:rPr>
+      </w:pPr>
+      <w:r>
+        <w:rPr>
+          <w:rFonts w:asciiTheme="majorHAnsi" w:hAnsiTheme="majorHAnsi"/>
+          <w:color w:val="777777"/>
+          <w:sz w:val="21"/>
+          <w:szCs w:val="21"/>
+          <w:highlight w:val="yellow"/>
         </w:rPr>
         <w:t>For each, include a brief description of the project and what languages it uses.</w:t>
       </w:r>
@@ -381,26 +397,18 @@
           <w:color w:val="777777"/>
           <w:sz w:val="21"/>
           <w:szCs w:val="21"/>
-        </w:rPr>
-      </w:pPr>
-      <w:r>
-        <w:rPr>
-          <w:rFonts w:asciiTheme="majorHAnsi" w:hAnsiTheme="majorHAnsi"/>
-          <w:color w:val="777777"/>
-          <w:sz w:val="21"/>
-          <w:szCs w:val="21"/>
-          <w:highlight w:val="yellow"/>
-        </w:rPr>
-        <w:t>An “About Me” section</w:t>
-      </w:r>
-      <w:r>
-        <w:rPr>
-          <w:rFonts w:asciiTheme="majorHAnsi" w:hAnsiTheme="majorHAnsi"/>
-          <w:color w:val="777777"/>
-          <w:sz w:val="21"/>
-          <w:szCs w:val="21"/>
-        </w:rPr>
-        <w:t>.</w:t>
+          <w:highlight w:val="yellow"/>
+        </w:rPr>
+      </w:pPr>
+      <w:r>
+        <w:rPr>
+          <w:rFonts w:asciiTheme="majorHAnsi" w:hAnsiTheme="majorHAnsi"/>
+          <w:color w:val="777777"/>
+          <w:sz w:val="21"/>
+          <w:szCs w:val="21"/>
+          <w:highlight w:val="yellow"/>
+        </w:rPr>
+        <w:t>An “About Me” section.</w:t>
       </w:r>
     </w:p>
     <w:p>
@@ -416,14 +424,16 @@
           <w:color w:val="777777"/>
           <w:sz w:val="21"/>
           <w:szCs w:val="21"/>
-        </w:rPr>
-      </w:pPr>
-      <w:r>
-        <w:rPr>
-          <w:rFonts w:asciiTheme="majorHAnsi" w:hAnsiTheme="majorHAnsi"/>
-          <w:color w:val="777777"/>
-          <w:sz w:val="21"/>
-          <w:szCs w:val="21"/>
+          <w:highlight w:val="yellow"/>
+        </w:rPr>
+      </w:pPr>
+      <w:r>
+        <w:rPr>
+          <w:rFonts w:asciiTheme="majorHAnsi" w:hAnsiTheme="majorHAnsi"/>
+          <w:color w:val="777777"/>
+          <w:sz w:val="21"/>
+          <w:szCs w:val="21"/>
+          <w:highlight w:val="yellow"/>
         </w:rPr>
         <w:t>Your background (education, job experience, or why did you decide to take a class on programming, etc).</w:t>
       </w:r>
@@ -441,14 +451,16 @@
           <w:color w:val="777777"/>
           <w:sz w:val="21"/>
           <w:szCs w:val="21"/>
-        </w:rPr>
-      </w:pPr>
-      <w:r>
-        <w:rPr>
-          <w:rFonts w:asciiTheme="majorHAnsi" w:hAnsiTheme="majorHAnsi"/>
-          <w:color w:val="777777"/>
-          <w:sz w:val="21"/>
-          <w:szCs w:val="21"/>
+          <w:highlight w:val="yellow"/>
+        </w:rPr>
+      </w:pPr>
+      <w:r>
+        <w:rPr>
+          <w:rFonts w:asciiTheme="majorHAnsi" w:hAnsiTheme="majorHAnsi"/>
+          <w:color w:val="777777"/>
+          <w:sz w:val="21"/>
+          <w:szCs w:val="21"/>
+          <w:highlight w:val="yellow"/>
         </w:rPr>
         <w:t>Your current interests, hobbies, and skills.</w:t>
       </w:r>
@@ -576,6 +588,7 @@
           <w:color w:val="777777"/>
           <w:sz w:val="21"/>
           <w:szCs w:val="21"/>
+          <w:highlight w:val="yellow"/>
         </w:rPr>
         <w:t xml:space="preserve">Don't forget your </w:t>
       </w:r>
@@ -586,6 +599,7 @@
           <w:color w:val="777777"/>
           <w:sz w:val="21"/>
           <w:szCs w:val="21"/>
+          <w:highlight w:val="yellow"/>
         </w:rPr>
         <w:t>Git</w:t>
       </w:r>
@@ -596,6 +610,7 @@
           <w:color w:val="777777"/>
           <w:sz w:val="21"/>
           <w:szCs w:val="21"/>
+          <w:highlight w:val="yellow"/>
         </w:rPr>
         <w:t xml:space="preserve"> commits with an initial commit and a commit for every major code change, and include a README in your </w:t>
       </w:r>
@@ -606,6 +621,7 @@
           <w:color w:val="777777"/>
           <w:sz w:val="21"/>
           <w:szCs w:val="21"/>
+          <w:highlight w:val="yellow"/>
         </w:rPr>
         <w:t>GitHub</w:t>
       </w:r>
@@ -616,6 +632,7 @@
           <w:color w:val="777777"/>
           <w:sz w:val="21"/>
           <w:szCs w:val="21"/>
+          <w:highlight w:val="yellow"/>
         </w:rPr>
         <w:t xml:space="preserve"> repository!</w:t>
       </w:r>
@@ -693,14 +710,16 @@
           <w:color w:val="777777"/>
           <w:sz w:val="21"/>
           <w:szCs w:val="21"/>
-        </w:rPr>
-      </w:pPr>
-      <w:r>
-        <w:rPr>
-          <w:rFonts w:asciiTheme="majorHAnsi" w:hAnsiTheme="majorHAnsi"/>
-          <w:color w:val="777777"/>
-          <w:sz w:val="21"/>
-          <w:szCs w:val="21"/>
+          <w:highlight w:val="yellow"/>
+        </w:rPr>
+      </w:pPr>
+      <w:r>
+        <w:rPr>
+          <w:rFonts w:asciiTheme="majorHAnsi" w:hAnsiTheme="majorHAnsi"/>
+          <w:color w:val="777777"/>
+          <w:sz w:val="21"/>
+          <w:szCs w:val="21"/>
+          <w:highlight w:val="yellow"/>
         </w:rPr>
         <w:t>The following HTML tags are </w:t>
       </w:r>
@@ -710,6 +729,7 @@
           <w:i/>
           <w:color w:val="777777"/>
           <w:sz w:val="21"/>
+          <w:highlight w:val="yellow"/>
         </w:rPr>
         <w:t>all</w:t>
       </w:r>
@@ -719,6 +739,7 @@
           <w:color w:val="777777"/>
           <w:sz w:val="21"/>
           <w:szCs w:val="21"/>
+          <w:highlight w:val="yellow"/>
         </w:rPr>
         <w:t> used: </w:t>
       </w:r>
@@ -819,6 +840,7 @@
           <w:color w:val="777777"/>
           <w:sz w:val="21"/>
           <w:szCs w:val="21"/>
+          <w:highlight w:val="yellow"/>
         </w:rPr>
         <w:t>, </w:t>
       </w:r>
@@ -858,6 +880,7 @@
           <w:color w:val="777777"/>
           <w:sz w:val="21"/>
           <w:szCs w:val="21"/>
+          <w:highlight w:val="yellow"/>
         </w:rPr>
         <w:t>, </w:t>
       </w:r>
@@ -866,6 +889,7 @@
           <w:rFonts w:asciiTheme="majorHAnsi" w:hAnsiTheme="majorHAnsi" w:cs="Courier"/>
           <w:color w:val="C7254E"/>
           <w:sz w:val="19"/>
+          <w:highlight w:val="yellow"/>
         </w:rPr>
         <w:t>a</w:t>
       </w:r>
@@ -875,6 +899,7 @@
           <w:color w:val="777777"/>
           <w:sz w:val="21"/>
           <w:szCs w:val="21"/>
+          <w:highlight w:val="yellow"/>
         </w:rPr>
         <w:t>, </w:t>
       </w:r>
@@ -895,6 +920,7 @@
           <w:color w:val="777777"/>
           <w:sz w:val="21"/>
           <w:szCs w:val="21"/>
+          <w:highlight w:val="yellow"/>
         </w:rPr>
         <w:t>, </w:t>
       </w:r>
@@ -913,18 +939,9 @@
           <w:color w:val="777777"/>
           <w:sz w:val="21"/>
           <w:szCs w:val="21"/>
-        </w:rPr>
-        <w:t xml:space="preserve">, </w:t>
-      </w:r>
-      <w:r>
-        <w:rPr>
-          <w:rFonts w:asciiTheme="majorHAnsi" w:hAnsiTheme="majorHAnsi"/>
-          <w:color w:val="777777"/>
-          <w:sz w:val="21"/>
-          <w:szCs w:val="21"/>
-          <w:highlight w:val="yellow"/>
-        </w:rPr>
-        <w:t>and </w:t>
+          <w:highlight w:val="yellow"/>
+        </w:rPr>
+        <w:t>, and </w:t>
       </w:r>
       <w:r>
         <w:rPr>
@@ -1008,14 +1025,16 @@
           <w:color w:val="777777"/>
           <w:sz w:val="21"/>
           <w:szCs w:val="21"/>
-        </w:rPr>
-      </w:pPr>
-      <w:r>
-        <w:rPr>
-          <w:rFonts w:asciiTheme="majorHAnsi" w:hAnsiTheme="majorHAnsi"/>
-          <w:color w:val="777777"/>
-          <w:sz w:val="21"/>
-          <w:szCs w:val="21"/>
+          <w:highlight w:val="yellow"/>
+        </w:rPr>
+      </w:pPr>
+      <w:r>
+        <w:rPr>
+          <w:rFonts w:asciiTheme="majorHAnsi" w:hAnsiTheme="majorHAnsi"/>
+          <w:color w:val="777777"/>
+          <w:sz w:val="21"/>
+          <w:szCs w:val="21"/>
+          <w:highlight w:val="yellow"/>
         </w:rPr>
         <w:t xml:space="preserve">Code is clean, </w:t>
       </w:r>
@@ -1026,6 +1045,7 @@
           <w:color w:val="777777"/>
           <w:sz w:val="21"/>
           <w:szCs w:val="21"/>
+          <w:highlight w:val="yellow"/>
         </w:rPr>
         <w:t>well-</w:t>
       </w:r>
@@ -1036,6 +1056,7 @@
           <w:color w:val="777777"/>
           <w:sz w:val="21"/>
           <w:szCs w:val="21"/>
+          <w:highlight w:val="yellow"/>
         </w:rPr>
         <w:t>refactored</w:t>
       </w:r>
@@ -1047,6 +1068,7 @@
           <w:color w:val="777777"/>
           <w:sz w:val="21"/>
           <w:szCs w:val="21"/>
+          <w:highlight w:val="yellow"/>
         </w:rPr>
         <w:t xml:space="preserve">, and easy-to-read. This includes correct </w:t>
       </w:r>
@@ -1057,6 +1079,7 @@
           <w:color w:val="777777"/>
           <w:sz w:val="21"/>
           <w:szCs w:val="21"/>
+          <w:highlight w:val="yellow"/>
         </w:rPr>
         <w:t>indendation</w:t>
       </w:r>
@@ -1067,6 +1090,7 @@
           <w:color w:val="777777"/>
           <w:sz w:val="21"/>
           <w:szCs w:val="21"/>
+          <w:highlight w:val="yellow"/>
         </w:rPr>
         <w:t>, spacing, and including only necessary comments and debugging tools.</w:t>
       </w:r>
@@ -1092,6 +1116,7 @@
           <w:color w:val="777777"/>
           <w:sz w:val="21"/>
           <w:szCs w:val="21"/>
+          <w:highlight w:val="yellow"/>
         </w:rPr>
         <w:t>Commits are made regularly with clear messages that </w:t>
       </w:r>
@@ -1101,6 +1126,7 @@
           <w:i/>
           <w:color w:val="777777"/>
           <w:sz w:val="21"/>
+          <w:highlight w:val="yellow"/>
         </w:rPr>
         <w:t>finish</w:t>
       </w:r>
@@ -1110,6 +1136,7 @@
           <w:color w:val="777777"/>
           <w:sz w:val="21"/>
           <w:szCs w:val="21"/>
+          <w:highlight w:val="yellow"/>
         </w:rPr>
         <w:t> the phrase "It will…"</w:t>
       </w:r>
@@ -1127,14 +1154,16 @@
           <w:color w:val="777777"/>
           <w:sz w:val="21"/>
           <w:szCs w:val="21"/>
-        </w:rPr>
-      </w:pPr>
-      <w:r>
-        <w:rPr>
-          <w:rFonts w:asciiTheme="majorHAnsi" w:hAnsiTheme="majorHAnsi"/>
-          <w:color w:val="777777"/>
-          <w:sz w:val="21"/>
-          <w:szCs w:val="21"/>
+          <w:highlight w:val="yellow"/>
+        </w:rPr>
+      </w:pPr>
+      <w:r>
+        <w:rPr>
+          <w:rFonts w:asciiTheme="majorHAnsi" w:hAnsiTheme="majorHAnsi"/>
+          <w:color w:val="777777"/>
+          <w:sz w:val="21"/>
+          <w:szCs w:val="21"/>
+          <w:highlight w:val="yellow"/>
         </w:rPr>
         <w:t>The project repo contains a README that includes:</w:t>
       </w:r>
@@ -1152,6 +1181,7 @@
           <w:color w:val="777777"/>
           <w:sz w:val="21"/>
           <w:szCs w:val="21"/>
+          <w:highlight w:val="yellow"/>
         </w:rPr>
       </w:pPr>
       <w:proofErr w:type="gramStart"/>
@@ -1161,6 +1191,7 @@
           <w:color w:val="777777"/>
           <w:sz w:val="21"/>
           <w:szCs w:val="21"/>
+          <w:highlight w:val="yellow"/>
         </w:rPr>
         <w:t>application</w:t>
       </w:r>
@@ -1171,6 +1202,7 @@
           <w:color w:val="777777"/>
           <w:sz w:val="21"/>
           <w:szCs w:val="21"/>
+          <w:highlight w:val="yellow"/>
         </w:rPr>
         <w:t xml:space="preserve"> name</w:t>
       </w:r>
@@ -1188,6 +1220,7 @@
           <w:color w:val="777777"/>
           <w:sz w:val="21"/>
           <w:szCs w:val="21"/>
+          <w:highlight w:val="yellow"/>
         </w:rPr>
       </w:pPr>
       <w:proofErr w:type="gramStart"/>
@@ -1197,6 +1230,7 @@
           <w:color w:val="777777"/>
           <w:sz w:val="21"/>
           <w:szCs w:val="21"/>
+          <w:highlight w:val="yellow"/>
         </w:rPr>
         <w:t>names</w:t>
       </w:r>
@@ -1207,6 +1241,7 @@
           <w:color w:val="777777"/>
           <w:sz w:val="21"/>
           <w:szCs w:val="21"/>
+          <w:highlight w:val="yellow"/>
         </w:rPr>
         <w:t xml:space="preserve"> of contributors</w:t>
       </w:r>
@@ -1224,6 +1259,7 @@
           <w:color w:val="777777"/>
           <w:sz w:val="21"/>
           <w:szCs w:val="21"/>
+          <w:highlight w:val="yellow"/>
         </w:rPr>
       </w:pPr>
       <w:proofErr w:type="gramStart"/>
@@ -1233,6 +1269,7 @@
           <w:color w:val="777777"/>
           <w:sz w:val="21"/>
           <w:szCs w:val="21"/>
+          <w:highlight w:val="yellow"/>
         </w:rPr>
         <w:t>description</w:t>
       </w:r>
@@ -1243,6 +1280,7 @@
           <w:color w:val="777777"/>
           <w:sz w:val="21"/>
           <w:szCs w:val="21"/>
+          <w:highlight w:val="yellow"/>
         </w:rPr>
         <w:t xml:space="preserve"> of application</w:t>
       </w:r>
@@ -1260,6 +1298,7 @@
           <w:color w:val="777777"/>
           <w:sz w:val="21"/>
           <w:szCs w:val="21"/>
+          <w:highlight w:val="yellow"/>
         </w:rPr>
       </w:pPr>
       <w:proofErr w:type="gramStart"/>
@@ -1269,6 +1308,7 @@
           <w:color w:val="777777"/>
           <w:sz w:val="21"/>
           <w:szCs w:val="21"/>
+          <w:highlight w:val="yellow"/>
         </w:rPr>
         <w:t>link</w:t>
       </w:r>
@@ -1279,6 +1319,7 @@
           <w:color w:val="777777"/>
           <w:sz w:val="21"/>
           <w:szCs w:val="21"/>
+          <w:highlight w:val="yellow"/>
         </w:rPr>
         <w:t xml:space="preserve"> to site on </w:t>
       </w:r>
@@ -1289,6 +1330,7 @@
           <w:color w:val="777777"/>
           <w:sz w:val="21"/>
           <w:szCs w:val="21"/>
+          <w:highlight w:val="yellow"/>
         </w:rPr>
         <w:t>GitHub</w:t>
       </w:r>
@@ -1299,6 +1341,7 @@
           <w:color w:val="777777"/>
           <w:sz w:val="21"/>
           <w:szCs w:val="21"/>
+          <w:highlight w:val="yellow"/>
         </w:rPr>
         <w:t xml:space="preserve"> Pages</w:t>
       </w:r>
@@ -1316,6 +1359,7 @@
           <w:color w:val="777777"/>
           <w:sz w:val="21"/>
           <w:szCs w:val="21"/>
+          <w:highlight w:val="yellow"/>
         </w:rPr>
       </w:pPr>
       <w:proofErr w:type="gramStart"/>
@@ -1325,6 +1369,7 @@
           <w:color w:val="777777"/>
           <w:sz w:val="21"/>
           <w:szCs w:val="21"/>
+          <w:highlight w:val="yellow"/>
         </w:rPr>
         <w:t>a</w:t>
       </w:r>
@@ -1335,6 +1380,7 @@
           <w:color w:val="777777"/>
           <w:sz w:val="21"/>
           <w:szCs w:val="21"/>
+          <w:highlight w:val="yellow"/>
         </w:rPr>
         <w:t xml:space="preserve"> "technologies used" section</w:t>
       </w:r>
@@ -1352,6 +1398,7 @@
           <w:color w:val="777777"/>
           <w:sz w:val="21"/>
           <w:szCs w:val="21"/>
+          <w:highlight w:val="yellow"/>
         </w:rPr>
       </w:pPr>
       <w:proofErr w:type="gramStart"/>
@@ -1361,6 +1408,7 @@
           <w:color w:val="777777"/>
           <w:sz w:val="21"/>
           <w:szCs w:val="21"/>
+          <w:highlight w:val="yellow"/>
         </w:rPr>
         <w:t>application</w:t>
       </w:r>
@@ -1371,6 +1419,7 @@
           <w:color w:val="777777"/>
           <w:sz w:val="21"/>
           <w:szCs w:val="21"/>
+          <w:highlight w:val="yellow"/>
         </w:rPr>
         <w:t xml:space="preserve"> setup instructions</w:t>
       </w:r>
@@ -1388,6 +1437,7 @@
           <w:color w:val="777777"/>
           <w:sz w:val="21"/>
           <w:szCs w:val="21"/>
+          <w:highlight w:val="yellow"/>
         </w:rPr>
       </w:pPr>
       <w:proofErr w:type="gramStart"/>
@@ -1397,6 +1447,7 @@
           <w:color w:val="777777"/>
           <w:sz w:val="21"/>
           <w:szCs w:val="21"/>
+          <w:highlight w:val="yellow"/>
         </w:rPr>
         <w:t>link</w:t>
       </w:r>
@@ -1407,6 +1458,7 @@
           <w:color w:val="777777"/>
           <w:sz w:val="21"/>
           <w:szCs w:val="21"/>
+          <w:highlight w:val="yellow"/>
         </w:rPr>
         <w:t xml:space="preserve"> to site on </w:t>
       </w:r>
@@ -1417,6 +1469,7 @@
           <w:color w:val="777777"/>
           <w:sz w:val="21"/>
           <w:szCs w:val="21"/>
+          <w:highlight w:val="yellow"/>
         </w:rPr>
         <w:t>GitHub</w:t>
       </w:r>
@@ -1427,6 +1480,7 @@
           <w:color w:val="777777"/>
           <w:sz w:val="21"/>
           <w:szCs w:val="21"/>
+          <w:highlight w:val="yellow"/>
         </w:rPr>
         <w:t xml:space="preserve"> Pages</w:t>
       </w:r>
@@ -1444,6 +1498,7 @@
           <w:color w:val="777777"/>
           <w:sz w:val="21"/>
           <w:szCs w:val="21"/>
+          <w:highlight w:val="yellow"/>
         </w:rPr>
       </w:pPr>
       <w:proofErr w:type="gramStart"/>
@@ -1453,6 +1508,7 @@
           <w:color w:val="777777"/>
           <w:sz w:val="21"/>
           <w:szCs w:val="21"/>
+          <w:highlight w:val="yellow"/>
         </w:rPr>
         <w:t>a</w:t>
       </w:r>
@@ -1463,6 +1519,7 @@
           <w:color w:val="777777"/>
           <w:sz w:val="21"/>
           <w:szCs w:val="21"/>
+          <w:highlight w:val="yellow"/>
         </w:rPr>
         <w:t xml:space="preserve"> "known bugs" section</w:t>
       </w:r>
@@ -1480,6 +1537,7 @@
           <w:color w:val="777777"/>
           <w:sz w:val="21"/>
           <w:szCs w:val="21"/>
+          <w:highlight w:val="yellow"/>
         </w:rPr>
       </w:pPr>
       <w:proofErr w:type="gramStart"/>
@@ -1489,6 +1547,7 @@
           <w:color w:val="777777"/>
           <w:sz w:val="21"/>
           <w:szCs w:val="21"/>
+          <w:highlight w:val="yellow"/>
         </w:rPr>
         <w:t>copyright</w:t>
       </w:r>
@@ -1499,6 +1558,7 @@
           <w:color w:val="777777"/>
           <w:sz w:val="21"/>
           <w:szCs w:val="21"/>
+          <w:highlight w:val="yellow"/>
         </w:rPr>
         <w:t>, date, and license information</w:t>
       </w:r>
@@ -1561,14 +1621,16 @@
           <w:color w:val="777777"/>
           <w:sz w:val="21"/>
           <w:szCs w:val="21"/>
-        </w:rPr>
-      </w:pPr>
-      <w:r>
-        <w:rPr>
-          <w:rFonts w:asciiTheme="majorHAnsi" w:hAnsiTheme="majorHAnsi"/>
-          <w:color w:val="777777"/>
-          <w:sz w:val="21"/>
-          <w:szCs w:val="21"/>
+          <w:highlight w:val="yellow"/>
+        </w:rPr>
+      </w:pPr>
+      <w:r>
+        <w:rPr>
+          <w:rFonts w:asciiTheme="majorHAnsi" w:hAnsiTheme="majorHAnsi"/>
+          <w:color w:val="777777"/>
+          <w:sz w:val="21"/>
+          <w:szCs w:val="21"/>
+          <w:highlight w:val="yellow"/>
         </w:rPr>
         <w:t>Project is in a polished, portfolio-quality state.</w:t>
       </w:r>

</xml_diff>